<commit_message>
Thiết kế Navbar cho trang chủ + up file word
</commit_message>
<xml_diff>
--- a/eclipse-workspace/DuAnCuoiKy/fileWordKQ.docx
+++ b/eclipse-workspace/DuAnCuoiKy/fileWordKQ.docx
@@ -8,7 +8,7 @@
           <w:noProof/>
         </w:rPr>
         <w:drawing>
-          <wp:anchor distT="0" distB="0" distL="114300" distR="114300" simplePos="0" relativeHeight="251658240" behindDoc="0" locked="0" layoutInCell="1" allowOverlap="1" wp14:anchorId="0D0F30D8" wp14:editId="79B8DEEF">
+          <wp:anchor distT="0" distB="0" distL="114300" distR="114300" simplePos="0" relativeHeight="251658240" behindDoc="0" locked="0" layoutInCell="1" allowOverlap="1" wp14:anchorId="0D0F30D8" wp14:editId="7451ABC6">
             <wp:simplePos x="0" y="0"/>
             <wp:positionH relativeFrom="column">
               <wp:posOffset>-577215</wp:posOffset>
@@ -79,12 +79,82 @@
         <w:br/>
       </w:r>
     </w:p>
+    <w:p>
+      <w:r>
+        <w:drawing>
+          <wp:anchor distT="0" distB="0" distL="114300" distR="114300" simplePos="0" relativeHeight="251659264" behindDoc="0" locked="0" layoutInCell="1" allowOverlap="1" wp14:anchorId="60B8EA57" wp14:editId="72A73BAD">
+            <wp:simplePos x="0" y="0"/>
+            <wp:positionH relativeFrom="column">
+              <wp:posOffset>-643890</wp:posOffset>
+            </wp:positionH>
+            <wp:positionV relativeFrom="paragraph">
+              <wp:posOffset>2155825</wp:posOffset>
+            </wp:positionV>
+            <wp:extent cx="7195279" cy="3657600"/>
+            <wp:effectExtent l="19050" t="19050" r="24765" b="19050"/>
+            <wp:wrapSquare wrapText="bothSides"/>
+            <wp:docPr id="1820904929" name="Hình ảnh 1"/>
+            <wp:cNvGraphicFramePr>
+              <a:graphicFrameLocks xmlns:a="http://schemas.openxmlformats.org/drawingml/2006/main" noChangeAspect="1"/>
+            </wp:cNvGraphicFramePr>
+            <a:graphic xmlns:a="http://schemas.openxmlformats.org/drawingml/2006/main">
+              <a:graphicData uri="http://schemas.openxmlformats.org/drawingml/2006/picture">
+                <pic:pic xmlns:pic="http://schemas.openxmlformats.org/drawingml/2006/picture">
+                  <pic:nvPicPr>
+                    <pic:cNvPr id="1820904929" name=""/>
+                    <pic:cNvPicPr/>
+                  </pic:nvPicPr>
+                  <pic:blipFill>
+                    <a:blip r:embed="rId5" cstate="print">
+                      <a:extLst>
+                        <a:ext uri="{28A0092B-C50C-407E-A947-70E740481C1C}">
+                          <a14:useLocalDpi xmlns:a14="http://schemas.microsoft.com/office/drawing/2010/main" val="0"/>
+                        </a:ext>
+                      </a:extLst>
+                    </a:blip>
+                    <a:stretch>
+                      <a:fillRect/>
+                    </a:stretch>
+                  </pic:blipFill>
+                  <pic:spPr>
+                    <a:xfrm>
+                      <a:off x="0" y="0"/>
+                      <a:ext cx="7195279" cy="3657600"/>
+                    </a:xfrm>
+                    <a:prstGeom prst="rect">
+                      <a:avLst/>
+                    </a:prstGeom>
+                    <a:ln>
+                      <a:solidFill>
+                        <a:schemeClr val="tx1"/>
+                      </a:solidFill>
+                    </a:ln>
+                  </pic:spPr>
+                </pic:pic>
+              </a:graphicData>
+            </a:graphic>
+            <wp14:sizeRelH relativeFrom="margin">
+              <wp14:pctWidth>0</wp14:pctWidth>
+            </wp14:sizeRelH>
+            <wp14:sizeRelV relativeFrom="margin">
+              <wp14:pctHeight>0</wp14:pctHeight>
+            </wp14:sizeRelV>
+          </wp:anchor>
+        </w:drawing>
+      </w:r>
+    </w:p>
     <w:p/>
     <w:p/>
     <w:p/>
     <w:p/>
     <w:p/>
     <w:p/>
+    <w:p>
+      <w:r>
+        <w:lastRenderedPageBreak/>
+        <w:br w:type="page"/>
+      </w:r>
+    </w:p>
     <w:p/>
     <w:sectPr>
       <w:pgSz w:w="12240" w:h="15840"/>

</xml_diff>